<commit_message>
fixed errors and started hash lists
</commit_message>
<xml_diff>
--- a/2500 - DiPofi, Dominic.docx
+++ b/2500 - DiPofi, Dominic.docx
@@ -4,7 +4,10 @@
   <w:body>
     <w:p>
       <w:r>
-        <w:t>Lab Report for Project 2</w:t>
+        <w:t xml:space="preserve">Lab Report for Project </w:t>
+      </w:r>
+      <w:r>
+        <w:t>3</w:t>
       </w:r>
     </w:p>
     <w:p>
@@ -14,7 +17,13 @@
     </w:p>
     <w:p>
       <w:r>
-        <w:t>11-6-21</w:t>
+        <w:t>11-</w:t>
+      </w:r>
+      <w:r>
+        <w:t>23</w:t>
+      </w:r>
+      <w:r>
+        <w:t>-21</w:t>
       </w:r>
     </w:p>
     <w:p/>
@@ -40,13 +49,37 @@
         <w:t xml:space="preserve">n int </w:t>
       </w:r>
       <w:r>
-        <w:t>count of how many times the word has appeared. There are four different add methods for each of four different lists</w:t>
-      </w:r>
-      <w:r>
-        <w:t>: unsorted, sorted (alphabetically), self-adjusting (</w:t>
-      </w:r>
-      <w:r>
-        <w:t xml:space="preserve">to the front), and self-adjusting (up by one). The time it takes to read and add each word in a .txt file, </w:t>
+        <w:t xml:space="preserve">count of how many times the word has appeared. There are </w:t>
+      </w:r>
+      <w:r>
+        <w:t>six</w:t>
+      </w:r>
+      <w:r>
+        <w:t xml:space="preserve"> different add methods for each of </w:t>
+      </w:r>
+      <w:r>
+        <w:t>six</w:t>
+      </w:r>
+      <w:r>
+        <w:t xml:space="preserve"> different lists</w:t>
+      </w:r>
+      <w:r>
+        <w:t xml:space="preserve">: unsorted, sorted (alphabetically), </w:t>
+      </w:r>
+      <w:r>
+        <w:t xml:space="preserve">sorted (modified), </w:t>
+      </w:r>
+      <w:r>
+        <w:t>self-adjusting (</w:t>
+      </w:r>
+      <w:r>
+        <w:t>to the front), self-adjusting (up by one)</w:t>
+      </w:r>
+      <w:r>
+        <w:t>, and skip list</w:t>
+      </w:r>
+      <w:r>
+        <w:t xml:space="preserve">. The time it takes to read and add each word in a .txt file, </w:t>
       </w:r>
       <w:r>
         <w:t xml:space="preserve">the number of nodes/distinct vocabulary words, the total number of words/sum of the int count, </w:t>
@@ -55,13 +88,25 @@
         <w:t xml:space="preserve">number of key comparisons (each time the current word </w:t>
       </w:r>
       <w:r>
-        <w:t>being read in the file is compared to a word in one of the nodes in the list), and the number of reference changes (</w:t>
+        <w:t>being read in the file is compared to a word in one of the nodes in the list), the number of reference changes (</w:t>
       </w:r>
       <w:r>
         <w:t>either when a node’s link or the list pointer is changed)</w:t>
       </w:r>
       <w:r>
-        <w:t xml:space="preserve"> are all recorded for each of the four lists, and their outputs were put into an excel sheet with various graphs used to </w:t>
+        <w:t xml:space="preserve">, and, for </w:t>
+      </w:r>
+      <w:r>
+        <w:t>skip list, the height</w:t>
+      </w:r>
+      <w:r>
+        <w:t xml:space="preserve"> are all recorded for each of the </w:t>
+      </w:r>
+      <w:r>
+        <w:t>six</w:t>
+      </w:r>
+      <w:r>
+        <w:t xml:space="preserve"> lists, and their outputs were put into an excel sheet with various graphs used to </w:t>
       </w:r>
       <w:r>
         <w:t>analyze the data.</w:t>
@@ -92,10 +137,10 @@
     <w:p>
       <w:r>
         <w:drawing>
-          <wp:inline distT="0" distB="0" distL="0" distR="0" wp14:anchorId="4D90F541" wp14:editId="067FAE4A">
-            <wp:extent cx="5943600" cy="2105025"/>
-            <wp:effectExtent l="0" t="0" r="0" b="9525"/>
-            <wp:docPr id="5" name="Picture 5"/>
+          <wp:inline distT="0" distB="0" distL="0" distR="0" wp14:anchorId="3AEAEAA4" wp14:editId="07339457">
+            <wp:extent cx="5943600" cy="2827020"/>
+            <wp:effectExtent l="0" t="0" r="0" b="0"/>
+            <wp:docPr id="3" name="Picture 3"/>
             <wp:cNvGraphicFramePr>
               <a:graphicFrameLocks xmlns:a="http://schemas.openxmlformats.org/drawingml/2006/main" noChangeAspect="1"/>
             </wp:cNvGraphicFramePr>
@@ -124,7 +169,7 @@
                   <pic:spPr bwMode="auto">
                     <a:xfrm>
                       <a:off x="0" y="0"/>
-                      <a:ext cx="5943600" cy="2105025"/>
+                      <a:ext cx="5943600" cy="2827020"/>
                     </a:xfrm>
                     <a:prstGeom prst="rect">
                       <a:avLst/>
@@ -143,9 +188,6 @@
     </w:p>
     <w:p/>
     <w:p/>
-    <w:p/>
-    <w:p/>
-    <w:p/>
     <w:p>
       <w:r>
         <w:lastRenderedPageBreak/>
@@ -164,7 +206,10 @@
         <w:t xml:space="preserve">ime for </w:t>
       </w:r>
       <w:r>
-        <w:t>the four</w:t>
+        <w:t xml:space="preserve">the </w:t>
+      </w:r>
+      <w:r>
+        <w:t>six</w:t>
       </w:r>
       <w:r>
         <w:t xml:space="preserve"> </w:t>
@@ -191,10 +236,10 @@
           <w:noProof/>
         </w:rPr>
         <w:drawing>
-          <wp:inline distT="0" distB="0" distL="0" distR="0" wp14:anchorId="63BE5E1D" wp14:editId="04712701">
-            <wp:extent cx="5381625" cy="3800475"/>
-            <wp:effectExtent l="0" t="0" r="9525" b="9525"/>
-            <wp:docPr id="2" name="Chart 2">
+          <wp:inline distT="0" distB="0" distL="0" distR="0" wp14:anchorId="5BBE0676" wp14:editId="75BB4D9D">
+            <wp:extent cx="5629275" cy="4038600"/>
+            <wp:effectExtent l="0" t="0" r="9525" b="0"/>
+            <wp:docPr id="6" name="Chart 6">
               <a:extLst xmlns:a="http://schemas.openxmlformats.org/drawingml/2006/main">
                 <a:ext uri="{FF2B5EF4-FFF2-40B4-BE49-F238E27FC236}">
                   <a16:creationId xmlns:a16="http://schemas.microsoft.com/office/drawing/2014/main" id="{AC793CB7-0684-4F9D-AFF4-5089E1946FA2}"/>
@@ -252,8 +297,8 @@
           <w:noProof/>
         </w:rPr>
         <w:drawing>
-          <wp:inline distT="0" distB="0" distL="0" distR="0" wp14:anchorId="0E6A2B51" wp14:editId="4825365C">
-            <wp:extent cx="4933950" cy="3638550"/>
+          <wp:inline distT="0" distB="0" distL="0" distR="0" wp14:anchorId="0E6A2B51" wp14:editId="5B5F359B">
+            <wp:extent cx="4762500" cy="3409950"/>
             <wp:effectExtent l="0" t="0" r="0" b="0"/>
             <wp:docPr id="1" name="Chart 1">
               <a:extLst xmlns:a="http://schemas.openxmlformats.org/drawingml/2006/main">
@@ -272,9 +317,9 @@
         </w:drawing>
       </w:r>
     </w:p>
-    <w:p/>
     <w:p>
       <w:r>
+        <w:lastRenderedPageBreak/>
         <w:t>Figure 4</w:t>
       </w:r>
       <w:r>
@@ -329,10 +374,10 @@
           <w:noProof/>
         </w:rPr>
         <w:drawing>
-          <wp:inline distT="0" distB="0" distL="0" distR="0" wp14:anchorId="599937BD" wp14:editId="0E0B82CD">
-            <wp:extent cx="5943600" cy="4314190"/>
-            <wp:effectExtent l="0" t="0" r="0" b="10160"/>
-            <wp:docPr id="4" name="Chart 4">
+          <wp:inline distT="0" distB="0" distL="0" distR="0" wp14:anchorId="2633BEB9" wp14:editId="502B0493">
+            <wp:extent cx="5943600" cy="4318000"/>
+            <wp:effectExtent l="0" t="0" r="0" b="6350"/>
+            <wp:docPr id="7" name="Chart 7">
               <a:extLst xmlns:a="http://schemas.openxmlformats.org/drawingml/2006/main">
                 <a:ext uri="{FF2B5EF4-FFF2-40B4-BE49-F238E27FC236}">
                   <a16:creationId xmlns:a16="http://schemas.microsoft.com/office/drawing/2014/main" id="{D31FC36C-89D8-4420-83BF-08BB814F8628}"/>
@@ -369,7 +414,13 @@
         <w:t xml:space="preserve">Bleak House, and War and Peace, respectively. </w:t>
       </w:r>
       <w:r>
-        <w:t>As seen in this figure, the reference changes do not seem to have much of an impact on run time, as Lists 3 and 4 both have similarly high reference change counts, but list 3 is the fastest list for all the .txt files while list 4 is the slowest.</w:t>
+        <w:t xml:space="preserve">As seen in this figure, the reference changes do not seem to have much of an impact on run time, as Lists 3 and 4 both have similarly high reference change counts, but list 3 is the </w:t>
+      </w:r>
+      <w:r>
+        <w:t xml:space="preserve">second </w:t>
+      </w:r>
+      <w:r>
+        <w:t>fastest list for all the .txt files while list 4 is the slowest.</w:t>
       </w:r>
       <w:r>
         <w:t xml:space="preserve"> This seems to highlight that moving nodes takes time, but </w:t>
@@ -444,7 +495,13 @@
       </w:r>
       <w:proofErr w:type="gramEnd"/>
       <w:r>
-        <w:t xml:space="preserve"> list 3 has such a low run time compared to the other lists</w:t>
+        <w:t xml:space="preserve"> list </w:t>
+      </w:r>
+      <w:r>
+        <w:t>5</w:t>
+      </w:r>
+      <w:r>
+        <w:t xml:space="preserve"> has such a low run time compared to the other lists</w:t>
       </w:r>
       <w:r>
         <w:t xml:space="preserve">; it has </w:t>
@@ -458,11 +515,19 @@
     </w:p>
     <w:p>
       <w:r>
-        <w:t>Conclusion:</w:t>
+        <w:t xml:space="preserve">Figure 1 also has the height of list 5 (skip list) for the three different .txt files. The longer the file, the </w:t>
+      </w:r>
+      <w:r>
+        <w:t>higher the list tends to be, as there are more distinct words which means more coin flips.</w:t>
       </w:r>
     </w:p>
     <w:p>
       <w:r>
+        <w:t>Conclusion:</w:t>
+      </w:r>
+    </w:p>
+    <w:p>
+      <w:r>
         <w:t xml:space="preserve">As </w:t>
       </w:r>
       <w:r>
@@ -481,7 +546,13 @@
         <w:t xml:space="preserve"> </w:t>
       </w:r>
       <w:r>
-        <w:t>if it results in a substantial drop in key comparisons, as evidenced by list 3.</w:t>
+        <w:t>if it results in a substantial drop in key comparisons, as evidenced by list 3</w:t>
+      </w:r>
+      <w:r>
+        <w:t xml:space="preserve"> or list 5</w:t>
+      </w:r>
+      <w:r>
+        <w:t>.</w:t>
       </w:r>
     </w:p>
     <w:p>
@@ -992,7 +1063,7 @@
             </a:r>
             <a:r>
               <a:rPr lang="en-US" baseline="0"/>
-              <a:t> Time for 4 Lists for Hamlet, Bleak House, War and Peace</a:t>
+              <a:t> Time for 6 Lists for Hamlet, Bleak House, War and Peace</a:t>
             </a:r>
             <a:endParaRPr lang="en-US"/>
           </a:p>
@@ -1049,9 +1120,9 @@
           <c:invertIfNegative val="0"/>
           <c:cat>
             <c:strRef>
-              <c:f>'[2500 - DiPofi^J Dominic.xlsx]Data'!$B$3:$B$14</c:f>
+              <c:f>'[2500 - DiPofi^J Dominic.xlsx]Data'!$B$3:$B$20</c:f>
               <c:strCache>
-                <c:ptCount val="12"/>
+                <c:ptCount val="18"/>
                 <c:pt idx="0">
                   <c:v>1H</c:v>
                 </c:pt>
@@ -1059,44 +1130,62 @@
                   <c:v>2H</c:v>
                 </c:pt>
                 <c:pt idx="2">
+                  <c:v>2aH</c:v>
+                </c:pt>
+                <c:pt idx="3">
                   <c:v>3H</c:v>
                 </c:pt>
-                <c:pt idx="3">
+                <c:pt idx="4">
                   <c:v>4H</c:v>
                 </c:pt>
-                <c:pt idx="4">
+                <c:pt idx="5">
+                  <c:v>5H</c:v>
+                </c:pt>
+                <c:pt idx="6">
                   <c:v>1B</c:v>
                 </c:pt>
-                <c:pt idx="5">
+                <c:pt idx="7">
                   <c:v>2B</c:v>
                 </c:pt>
-                <c:pt idx="6">
+                <c:pt idx="8">
+                  <c:v>2aB</c:v>
+                </c:pt>
+                <c:pt idx="9">
                   <c:v>3B</c:v>
                 </c:pt>
-                <c:pt idx="7">
+                <c:pt idx="10">
                   <c:v>4B</c:v>
                 </c:pt>
-                <c:pt idx="8">
+                <c:pt idx="11">
+                  <c:v>5B</c:v>
+                </c:pt>
+                <c:pt idx="12">
                   <c:v>1W</c:v>
                 </c:pt>
-                <c:pt idx="9">
+                <c:pt idx="13">
                   <c:v>2W</c:v>
                 </c:pt>
-                <c:pt idx="10">
+                <c:pt idx="14">
+                  <c:v>2aW</c:v>
+                </c:pt>
+                <c:pt idx="15">
                   <c:v>3W</c:v>
                 </c:pt>
-                <c:pt idx="11">
+                <c:pt idx="16">
                   <c:v>4W</c:v>
+                </c:pt>
+                <c:pt idx="17">
+                  <c:v>5W</c:v>
                 </c:pt>
               </c:strCache>
             </c:strRef>
           </c:cat>
           <c:val>
             <c:numRef>
-              <c:f>'[2500 - DiPofi^J Dominic.xlsx]Data'!$D$3:$D$14</c:f>
+              <c:f>'[2500 - DiPofi^J Dominic.xlsx]Data'!$D$3:$D$20</c:f>
               <c:numCache>
                 <c:formatCode>General</c:formatCode>
-                <c:ptCount val="12"/>
+                <c:ptCount val="18"/>
                 <c:pt idx="0">
                   <c:v>1.0349999999999999</c:v>
                 </c:pt>
@@ -1104,41 +1193,59 @@
                   <c:v>0.42899999999999999</c:v>
                 </c:pt>
                 <c:pt idx="2">
+                  <c:v>0.432</c:v>
+                </c:pt>
+                <c:pt idx="3">
                   <c:v>0.254</c:v>
                 </c:pt>
-                <c:pt idx="3">
+                <c:pt idx="4">
                   <c:v>1.0229999999999999</c:v>
                 </c:pt>
-                <c:pt idx="4">
+                <c:pt idx="5">
+                  <c:v>3.0000000000000001E-3</c:v>
+                </c:pt>
+                <c:pt idx="6">
                   <c:v>36.743000000000002</c:v>
                 </c:pt>
-                <c:pt idx="5">
+                <c:pt idx="7">
                   <c:v>25.262</c:v>
                 </c:pt>
-                <c:pt idx="6">
+                <c:pt idx="8">
+                  <c:v>20.245000000000001</c:v>
+                </c:pt>
+                <c:pt idx="9">
                   <c:v>5.8819999999999997</c:v>
                 </c:pt>
-                <c:pt idx="7">
+                <c:pt idx="10">
                   <c:v>39.963000000000001</c:v>
                 </c:pt>
-                <c:pt idx="8">
+                <c:pt idx="11">
+                  <c:v>0.111</c:v>
+                </c:pt>
+                <c:pt idx="12">
                   <c:v>48.643000000000001</c:v>
                 </c:pt>
-                <c:pt idx="9">
+                <c:pt idx="13">
                   <c:v>38.359000000000002</c:v>
                 </c:pt>
-                <c:pt idx="10">
+                <c:pt idx="14">
+                  <c:v>27.271000000000001</c:v>
+                </c:pt>
+                <c:pt idx="15">
                   <c:v>8.7080000000000002</c:v>
                 </c:pt>
-                <c:pt idx="11">
+                <c:pt idx="16">
                   <c:v>54.13</c:v>
+                </c:pt>
+                <c:pt idx="17">
+                  <c:v>0.17</c:v>
                 </c:pt>
               </c:numCache>
             </c:numRef>
           </c:val>
           <c:extLst>
             <c:ext xmlns:c16="http://schemas.microsoft.com/office/drawing/2014/chart" uri="{C3380CC4-5D6E-409C-BE32-E72D297353CC}">
-              <c16:uniqueId val="{00000000-2F7E-4985-86BD-684FEFBA3EF4}"/>
+              <c16:uniqueId val="{00000000-EC31-44B9-B355-6277945E0B36}"/>
             </c:ext>
           </c:extLst>
         </c:ser>
@@ -1981,10 +2088,10 @@
           </c:marker>
           <c:xVal>
             <c:numRef>
-              <c:f>'[2500 - DiPofi^J Dominic.xlsx]Data'!$D$3,'[2500 - DiPofi^J Dominic.xlsx]Data'!$D$4,'[2500 - DiPofi^J Dominic.xlsx]Data'!$D$5,'[2500 - DiPofi^J Dominic.xlsx]Data'!$D$6</c:f>
+              <c:f>'[2500 - DiPofi^J Dominic.xlsx]Data'!$D$3,'[2500 - DiPofi^J Dominic.xlsx]Data'!$D$4,'[2500 - DiPofi^J Dominic.xlsx]Data'!$D$5,'[2500 - DiPofi^J Dominic.xlsx]Data'!$D$6,'[2500 - DiPofi^J Dominic.xlsx]Data'!$D$7,'[2500 - DiPofi^J Dominic.xlsx]Data'!$D$8</c:f>
               <c:numCache>
                 <c:formatCode>General</c:formatCode>
-                <c:ptCount val="4"/>
+                <c:ptCount val="6"/>
                 <c:pt idx="0">
                   <c:v>1.0349999999999999</c:v>
                 </c:pt>
@@ -1992,20 +2099,26 @@
                   <c:v>0.42899999999999999</c:v>
                 </c:pt>
                 <c:pt idx="2">
+                  <c:v>0.432</c:v>
+                </c:pt>
+                <c:pt idx="3">
                   <c:v>0.254</c:v>
                 </c:pt>
-                <c:pt idx="3">
+                <c:pt idx="4">
                   <c:v>1.0229999999999999</c:v>
+                </c:pt>
+                <c:pt idx="5">
+                  <c:v>3.0000000000000001E-3</c:v>
                 </c:pt>
               </c:numCache>
             </c:numRef>
           </c:xVal>
           <c:yVal>
             <c:numRef>
-              <c:f>'[2500 - DiPofi^J Dominic.xlsx]Data'!$G$3,'[2500 - DiPofi^J Dominic.xlsx]Data'!$G$4,'[2500 - DiPofi^J Dominic.xlsx]Data'!$G$5,'[2500 - DiPofi^J Dominic.xlsx]Data'!$G$6</c:f>
+              <c:f>'[2500 - DiPofi^J Dominic.xlsx]Data'!$G$3,'[2500 - DiPofi^J Dominic.xlsx]Data'!$G$4,'[2500 - DiPofi^J Dominic.xlsx]Data'!$G$5,'[2500 - DiPofi^J Dominic.xlsx]Data'!$G$6,'[2500 - DiPofi^J Dominic.xlsx]Data'!$G$7,'[2500 - DiPofi^J Dominic.xlsx]Data'!$G$8</c:f>
               <c:numCache>
                 <c:formatCode>General</c:formatCode>
-                <c:ptCount val="4"/>
+                <c:ptCount val="6"/>
                 <c:pt idx="0">
                   <c:v>80116080</c:v>
                 </c:pt>
@@ -2013,10 +2126,16 @@
                   <c:v>48831609</c:v>
                 </c:pt>
                 <c:pt idx="2">
+                  <c:v>32730336</c:v>
+                </c:pt>
+                <c:pt idx="3">
                   <c:v>20511561</c:v>
                 </c:pt>
-                <c:pt idx="3">
+                <c:pt idx="4">
                   <c:v>77134244</c:v>
+                </c:pt>
+                <c:pt idx="5">
+                  <c:v>635042</c:v>
                 </c:pt>
               </c:numCache>
             </c:numRef>
@@ -2024,7 +2143,7 @@
           <c:smooth val="0"/>
           <c:extLst>
             <c:ext xmlns:c16="http://schemas.microsoft.com/office/drawing/2014/chart" uri="{C3380CC4-5D6E-409C-BE32-E72D297353CC}">
-              <c16:uniqueId val="{00000000-EE40-4840-963A-221CCA7A4F66}"/>
+              <c16:uniqueId val="{00000000-4EFC-4060-BA6F-6D5AEDFB6CD8}"/>
             </c:ext>
           </c:extLst>
         </c:ser>

</xml_diff>